<commit_message>
Updated some of the images, tested some of the scipts
</commit_message>
<xml_diff>
--- a/assignment1/assignment1_question_a/CZ4042 Report Part I.docx
+++ b/assignment1/assignment1_question_a/CZ4042 Report Part I.docx
@@ -261,10 +261,10 @@
           <w:szCs w:val="24"/>
         </w:rPr>
         <w:drawing>
-          <wp:inline distT="0" distB="0" distL="0" distR="0" wp14:anchorId="5275E0B1" wp14:editId="5FBAD2DA">
-            <wp:extent cx="3600000" cy="2372400"/>
-            <wp:effectExtent l="0" t="0" r="635" b="8890"/>
-            <wp:docPr id="1" name="Picture 1"/>
+          <wp:inline distT="0" distB="0" distL="0" distR="0" wp14:anchorId="613E6C12" wp14:editId="1D71A367">
+            <wp:extent cx="3600000" cy="2368296"/>
+            <wp:effectExtent l="0" t="0" r="635" b="0"/>
+            <wp:docPr id="6" name="Picture 6"/>
             <wp:cNvGraphicFramePr>
               <a:graphicFrameLocks xmlns:a="http://schemas.openxmlformats.org/drawingml/2006/main" noChangeAspect="1"/>
             </wp:cNvGraphicFramePr>
@@ -293,7 +293,7 @@
                   <pic:spPr bwMode="auto">
                     <a:xfrm>
                       <a:off x="0" y="0"/>
-                      <a:ext cx="3600000" cy="2372400"/>
+                      <a:ext cx="3600000" cy="2368296"/>
                     </a:xfrm>
                     <a:prstGeom prst="rect">
                       <a:avLst/>
@@ -350,7 +350,15 @@
           <w:sz w:val="24"/>
           <w:szCs w:val="24"/>
         </w:rPr>
-        <w:t>The approximate number of epochs where the test error converges is around 4000</w:t>
+        <w:t xml:space="preserve">The approximate number of epochs where the test error converges is </w:t>
+      </w:r>
+      <w:r>
+        <w:rPr>
+          <w:rFonts w:ascii="Times New Roman" w:hAnsi="Times New Roman" w:cs="Times New Roman"/>
+          <w:sz w:val="24"/>
+          <w:szCs w:val="24"/>
+        </w:rPr>
+        <w:t>7000</w:t>
       </w:r>
       <w:r>
         <w:rPr>
@@ -366,7 +374,23 @@
           <w:sz w:val="24"/>
           <w:szCs w:val="24"/>
         </w:rPr>
-        <w:t xml:space="preserve">. After 4000 epochs, </w:t>
+        <w:t xml:space="preserve">. After </w:t>
+      </w:r>
+      <w:r>
+        <w:rPr>
+          <w:rFonts w:ascii="Times New Roman" w:hAnsi="Times New Roman" w:cs="Times New Roman"/>
+          <w:sz w:val="24"/>
+          <w:szCs w:val="24"/>
+        </w:rPr>
+        <w:t>7000</w:t>
+      </w:r>
+      <w:r>
+        <w:rPr>
+          <w:rFonts w:ascii="Times New Roman" w:hAnsi="Times New Roman" w:cs="Times New Roman"/>
+          <w:sz w:val="24"/>
+          <w:szCs w:val="24"/>
+        </w:rPr>
+        <w:t xml:space="preserve"> epochs, </w:t>
       </w:r>
       <w:r>
         <w:rPr>
@@ -390,7 +414,39 @@
           <w:sz w:val="24"/>
           <w:szCs w:val="24"/>
         </w:rPr>
-        <w:t xml:space="preserve">stops increasing and </w:t>
+        <w:t>start</w:t>
+      </w:r>
+      <w:r>
+        <w:rPr>
+          <w:rFonts w:ascii="Times New Roman" w:hAnsi="Times New Roman" w:cs="Times New Roman"/>
+          <w:sz w:val="24"/>
+          <w:szCs w:val="24"/>
+        </w:rPr>
+        <w:t>s</w:t>
+      </w:r>
+      <w:r>
+        <w:rPr>
+          <w:rFonts w:ascii="Times New Roman" w:hAnsi="Times New Roman" w:cs="Times New Roman"/>
+          <w:sz w:val="24"/>
+          <w:szCs w:val="24"/>
+        </w:rPr>
+        <w:t xml:space="preserve"> dropping</w:t>
+      </w:r>
+      <w:r>
+        <w:rPr>
+          <w:rFonts w:ascii="Times New Roman" w:hAnsi="Times New Roman" w:cs="Times New Roman"/>
+          <w:sz w:val="24"/>
+          <w:szCs w:val="24"/>
+        </w:rPr>
+        <w:t xml:space="preserve"> and </w:t>
+      </w:r>
+      <w:r>
+        <w:rPr>
+          <w:rFonts w:ascii="Times New Roman" w:hAnsi="Times New Roman" w:cs="Times New Roman"/>
+          <w:sz w:val="24"/>
+          <w:szCs w:val="24"/>
+        </w:rPr>
+        <w:t xml:space="preserve">finally </w:t>
       </w:r>
       <w:r>
         <w:rPr>
@@ -614,10 +670,10 @@
           <w:szCs w:val="24"/>
         </w:rPr>
         <w:drawing>
-          <wp:inline distT="0" distB="0" distL="0" distR="0" wp14:anchorId="73839593" wp14:editId="1D37D209">
-            <wp:extent cx="3600000" cy="2412000"/>
-            <wp:effectExtent l="0" t="0" r="635" b="7620"/>
-            <wp:docPr id="2" name="Picture 2"/>
+          <wp:inline distT="0" distB="0" distL="0" distR="0" wp14:anchorId="20B3172C" wp14:editId="3CEA6079">
+            <wp:extent cx="3600000" cy="2414016"/>
+            <wp:effectExtent l="0" t="0" r="635" b="5715"/>
+            <wp:docPr id="12" name="Picture 12"/>
             <wp:cNvGraphicFramePr>
               <a:graphicFrameLocks xmlns:a="http://schemas.openxmlformats.org/drawingml/2006/main" noChangeAspect="1"/>
             </wp:cNvGraphicFramePr>
@@ -625,7 +681,7 @@
               <a:graphicData uri="http://schemas.openxmlformats.org/drawingml/2006/picture">
                 <pic:pic xmlns:pic="http://schemas.openxmlformats.org/drawingml/2006/picture">
                   <pic:nvPicPr>
-                    <pic:cNvPr id="0" name="Picture 1"/>
+                    <pic:cNvPr id="0" name="Picture 3"/>
                     <pic:cNvPicPr>
                       <a:picLocks noChangeAspect="1" noChangeArrowheads="1"/>
                     </pic:cNvPicPr>
@@ -646,7 +702,7 @@
                   <pic:spPr bwMode="auto">
                     <a:xfrm>
                       <a:off x="0" y="0"/>
-                      <a:ext cx="3600000" cy="2412000"/>
+                      <a:ext cx="3600000" cy="2414016"/>
                     </a:xfrm>
                     <a:prstGeom prst="rect">
                       <a:avLst/>
@@ -726,10 +782,10 @@
           <w:szCs w:val="24"/>
         </w:rPr>
         <w:drawing>
-          <wp:inline distT="0" distB="0" distL="0" distR="0" wp14:anchorId="7A0C0C6B" wp14:editId="018158C6">
-            <wp:extent cx="3600000" cy="2433600"/>
-            <wp:effectExtent l="0" t="0" r="635" b="5080"/>
-            <wp:docPr id="3" name="Picture 3"/>
+          <wp:inline distT="0" distB="0" distL="0" distR="0" wp14:anchorId="5E97A9F3" wp14:editId="5C90FBA3">
+            <wp:extent cx="3600000" cy="2478024"/>
+            <wp:effectExtent l="0" t="0" r="635" b="0"/>
+            <wp:docPr id="14" name="Picture 14"/>
             <wp:cNvGraphicFramePr>
               <a:graphicFrameLocks xmlns:a="http://schemas.openxmlformats.org/drawingml/2006/main" noChangeAspect="1"/>
             </wp:cNvGraphicFramePr>
@@ -737,7 +793,7 @@
               <a:graphicData uri="http://schemas.openxmlformats.org/drawingml/2006/picture">
                 <pic:pic xmlns:pic="http://schemas.openxmlformats.org/drawingml/2006/picture">
                   <pic:nvPicPr>
-                    <pic:cNvPr id="0" name="Picture 2"/>
+                    <pic:cNvPr id="0" name="Picture 5"/>
                     <pic:cNvPicPr>
                       <a:picLocks noChangeAspect="1" noChangeArrowheads="1"/>
                     </pic:cNvPicPr>
@@ -758,7 +814,7 @@
                   <pic:spPr bwMode="auto">
                     <a:xfrm>
                       <a:off x="0" y="0"/>
-                      <a:ext cx="3600000" cy="2433600"/>
+                      <a:ext cx="3600000" cy="2478024"/>
                     </a:xfrm>
                     <a:prstGeom prst="rect">
                       <a:avLst/>
@@ -820,7 +876,25 @@
           <w:szCs w:val="24"/>
           <w:lang w:val="en-US"/>
         </w:rPr>
-        <w:t xml:space="preserve"> Based on results obtained in Figure 2 and Figure 3, the batch size of 64 is selected to be the optimal batch size.</w:t>
+        <w:t xml:space="preserve"> Based on results obtained in Figure 2 and Figure 3, the batch size of </w:t>
+      </w:r>
+      <w:r>
+        <w:rPr>
+          <w:rFonts w:ascii="Times New Roman" w:hAnsi="Times New Roman" w:cs="Times New Roman"/>
+          <w:sz w:val="24"/>
+          <w:szCs w:val="24"/>
+          <w:lang w:val="en-US"/>
+        </w:rPr>
+        <w:t>8</w:t>
+      </w:r>
+      <w:r>
+        <w:rPr>
+          <w:rFonts w:ascii="Times New Roman" w:hAnsi="Times New Roman" w:cs="Times New Roman"/>
+          <w:sz w:val="24"/>
+          <w:szCs w:val="24"/>
+          <w:lang w:val="en-US"/>
+        </w:rPr>
+        <w:t xml:space="preserve"> is selected to be the optimal batch size.</w:t>
       </w:r>
       <w:r>
         <w:rPr>
@@ -871,7 +945,16 @@
           <w:szCs w:val="24"/>
           <w:lang w:val="en-US"/>
         </w:rPr>
-        <w:t xml:space="preserve">Although a smaller batch size leads to a faster increase in </w:t>
+        <w:t>A</w:t>
+      </w:r>
+      <w:r>
+        <w:rPr>
+          <w:rFonts w:ascii="Times New Roman" w:hAnsi="Times New Roman" w:cs="Times New Roman"/>
+          <w:sz w:val="24"/>
+          <w:szCs w:val="24"/>
+          <w:lang w:val="en-US"/>
+        </w:rPr>
+        <w:t xml:space="preserve"> smaller batch size leads to a faster increase in </w:t>
       </w:r>
       <w:r>
         <w:rPr>
@@ -916,70 +999,16 @@
           <w:szCs w:val="24"/>
           <w:lang w:val="en-US"/>
         </w:rPr>
-        <w:t>for the first 2500 epochs,</w:t>
-      </w:r>
-      <w:r>
-        <w:rPr>
-          <w:rFonts w:ascii="Times New Roman" w:hAnsi="Times New Roman" w:cs="Times New Roman"/>
-          <w:sz w:val="24"/>
-          <w:szCs w:val="24"/>
-          <w:lang w:val="en-US"/>
-        </w:rPr>
-        <w:t xml:space="preserve"> the increase becomes slower and slower after that. </w:t>
-      </w:r>
-      <w:r>
-        <w:rPr>
-          <w:rFonts w:ascii="Times New Roman" w:hAnsi="Times New Roman" w:cs="Times New Roman"/>
-          <w:sz w:val="24"/>
-          <w:szCs w:val="24"/>
-          <w:lang w:val="en-US"/>
-        </w:rPr>
-        <w:t>At around 8000 epochs</w:t>
-      </w:r>
-      <w:r>
-        <w:rPr>
-          <w:rFonts w:ascii="Times New Roman" w:hAnsi="Times New Roman" w:cs="Times New Roman"/>
-          <w:sz w:val="24"/>
-          <w:szCs w:val="24"/>
-          <w:lang w:val="en-US"/>
-        </w:rPr>
-        <w:t xml:space="preserve">, </w:t>
-      </w:r>
-      <w:r>
-        <w:rPr>
-          <w:rFonts w:ascii="Times New Roman" w:hAnsi="Times New Roman" w:cs="Times New Roman"/>
-          <w:sz w:val="24"/>
-          <w:szCs w:val="24"/>
-          <w:lang w:val="en-US"/>
-        </w:rPr>
-        <w:t xml:space="preserve">the system reaches a state such that </w:t>
-      </w:r>
-      <w:r>
-        <w:rPr>
-          <w:rFonts w:ascii="Times New Roman" w:hAnsi="Times New Roman" w:cs="Times New Roman"/>
-          <w:sz w:val="24"/>
-          <w:szCs w:val="24"/>
-          <w:lang w:val="en-US"/>
-        </w:rPr>
-        <w:t xml:space="preserve">all batch sizes have a </w:t>
-      </w:r>
-      <w:r>
-        <w:rPr>
-          <w:rFonts w:ascii="Times New Roman" w:hAnsi="Times New Roman" w:cs="Times New Roman"/>
-          <w:sz w:val="24"/>
-          <w:szCs w:val="24"/>
-          <w:lang w:val="en-US"/>
-        </w:rPr>
-        <w:t>similar cross-validation accur</w:t>
-      </w:r>
-      <w:r>
-        <w:rPr>
-          <w:rFonts w:ascii="Times New Roman" w:hAnsi="Times New Roman" w:cs="Times New Roman"/>
-          <w:sz w:val="24"/>
-          <w:szCs w:val="24"/>
-          <w:lang w:val="en-US"/>
-        </w:rPr>
-        <w:t>acy.</w:t>
+        <w:t>at the beginning of the training</w:t>
+      </w:r>
+      <w:r>
+        <w:rPr>
+          <w:rFonts w:ascii="Times New Roman" w:hAnsi="Times New Roman" w:cs="Times New Roman"/>
+          <w:sz w:val="24"/>
+          <w:szCs w:val="24"/>
+          <w:lang w:val="en-US"/>
+        </w:rPr>
+        <w:t>.</w:t>
       </w:r>
       <w:r>
         <w:rPr>
@@ -989,51 +1018,6 @@
           <w:lang w:val="en-US"/>
         </w:rPr>
         <w:t xml:space="preserve"> </w:t>
-      </w:r>
-      <w:r>
-        <w:rPr>
-          <w:rFonts w:ascii="Times New Roman" w:hAnsi="Times New Roman" w:cs="Times New Roman"/>
-          <w:sz w:val="24"/>
-          <w:szCs w:val="24"/>
-          <w:lang w:val="en-US"/>
-        </w:rPr>
-        <w:t xml:space="preserve">In the end, the cross-validation </w:t>
-      </w:r>
-      <w:r>
-        <w:rPr>
-          <w:rFonts w:ascii="Times New Roman" w:hAnsi="Times New Roman" w:cs="Times New Roman"/>
-          <w:sz w:val="24"/>
-          <w:szCs w:val="24"/>
-          <w:lang w:val="en-US"/>
-        </w:rPr>
-        <w:t>accuracies</w:t>
-      </w:r>
-      <w:r>
-        <w:rPr>
-          <w:rFonts w:ascii="Times New Roman" w:hAnsi="Times New Roman" w:cs="Times New Roman"/>
-          <w:sz w:val="24"/>
-          <w:szCs w:val="24"/>
-          <w:lang w:val="en-US"/>
-        </w:rPr>
-        <w:t xml:space="preserve"> for all the batch sizes do not</w:t>
-      </w:r>
-      <w:r>
-        <w:rPr>
-          <w:rFonts w:ascii="Times New Roman" w:hAnsi="Times New Roman" w:cs="Times New Roman"/>
-          <w:sz w:val="24"/>
-          <w:szCs w:val="24"/>
-          <w:lang w:val="en-US"/>
-        </w:rPr>
-        <w:t xml:space="preserve"> </w:t>
-      </w:r>
-      <w:r>
-        <w:rPr>
-          <w:rFonts w:ascii="Times New Roman" w:hAnsi="Times New Roman" w:cs="Times New Roman"/>
-          <w:sz w:val="24"/>
-          <w:szCs w:val="24"/>
-          <w:lang w:val="en-US"/>
-        </w:rPr>
-        <w:t>differ significantly.</w:t>
       </w:r>
     </w:p>
     <w:p>
@@ -1057,7 +1041,175 @@
           <w:szCs w:val="24"/>
           <w:lang w:val="en-US"/>
         </w:rPr>
-        <w:t xml:space="preserve">When batch size is 64, the time taken to train </w:t>
+        <w:t>I</w:t>
+      </w:r>
+      <w:r>
+        <w:rPr>
+          <w:rFonts w:ascii="Times New Roman" w:hAnsi="Times New Roman" w:cs="Times New Roman"/>
+          <w:sz w:val="24"/>
+          <w:szCs w:val="24"/>
+          <w:lang w:val="en-US"/>
+        </w:rPr>
+        <w:t xml:space="preserve">n the end, the cross-validation </w:t>
+      </w:r>
+      <w:r>
+        <w:rPr>
+          <w:rFonts w:ascii="Times New Roman" w:hAnsi="Times New Roman" w:cs="Times New Roman"/>
+          <w:sz w:val="24"/>
+          <w:szCs w:val="24"/>
+          <w:lang w:val="en-US"/>
+        </w:rPr>
+        <w:t>accurac</w:t>
+      </w:r>
+      <w:r>
+        <w:rPr>
+          <w:rFonts w:ascii="Times New Roman" w:hAnsi="Times New Roman" w:cs="Times New Roman"/>
+          <w:sz w:val="24"/>
+          <w:szCs w:val="24"/>
+          <w:lang w:val="en-US"/>
+        </w:rPr>
+        <w:t xml:space="preserve">y for batch size of </w:t>
+      </w:r>
+      <w:r>
+        <w:rPr>
+          <w:rFonts w:ascii="Times New Roman" w:hAnsi="Times New Roman" w:cs="Times New Roman"/>
+          <w:sz w:val="24"/>
+          <w:szCs w:val="24"/>
+          <w:lang w:val="en-US"/>
+        </w:rPr>
+        <w:t>8</w:t>
+      </w:r>
+      <w:r>
+        <w:rPr>
+          <w:rFonts w:ascii="Times New Roman" w:hAnsi="Times New Roman" w:cs="Times New Roman"/>
+          <w:sz w:val="24"/>
+          <w:szCs w:val="24"/>
+          <w:lang w:val="en-US"/>
+        </w:rPr>
+        <w:t xml:space="preserve"> is similar to </w:t>
+      </w:r>
+      <w:r>
+        <w:rPr>
+          <w:rFonts w:ascii="Times New Roman" w:hAnsi="Times New Roman" w:cs="Times New Roman"/>
+          <w:sz w:val="24"/>
+          <w:szCs w:val="24"/>
+          <w:lang w:val="en-US"/>
+        </w:rPr>
+        <w:t xml:space="preserve">that for </w:t>
+      </w:r>
+      <w:r>
+        <w:rPr>
+          <w:rFonts w:ascii="Times New Roman" w:hAnsi="Times New Roman" w:cs="Times New Roman"/>
+          <w:sz w:val="24"/>
+          <w:szCs w:val="24"/>
+          <w:lang w:val="en-US"/>
+        </w:rPr>
+        <w:t xml:space="preserve">batch size of </w:t>
+      </w:r>
+      <w:r>
+        <w:rPr>
+          <w:rFonts w:ascii="Times New Roman" w:hAnsi="Times New Roman" w:cs="Times New Roman"/>
+          <w:sz w:val="24"/>
+          <w:szCs w:val="24"/>
+          <w:lang w:val="en-US"/>
+        </w:rPr>
+        <w:t>4</w:t>
+      </w:r>
+      <w:r>
+        <w:rPr>
+          <w:rFonts w:ascii="Times New Roman" w:hAnsi="Times New Roman" w:cs="Times New Roman"/>
+          <w:sz w:val="24"/>
+          <w:szCs w:val="24"/>
+          <w:lang w:val="en-US"/>
+        </w:rPr>
+        <w:t xml:space="preserve">, and higher than </w:t>
+      </w:r>
+      <w:r>
+        <w:rPr>
+          <w:rFonts w:ascii="Times New Roman" w:hAnsi="Times New Roman" w:cs="Times New Roman"/>
+          <w:sz w:val="24"/>
+          <w:szCs w:val="24"/>
+          <w:lang w:val="en-US"/>
+        </w:rPr>
+        <w:t xml:space="preserve">the </w:t>
+      </w:r>
+      <w:r>
+        <w:rPr>
+          <w:rFonts w:ascii="Times New Roman" w:hAnsi="Times New Roman" w:cs="Times New Roman"/>
+          <w:sz w:val="24"/>
+          <w:szCs w:val="24"/>
+          <w:lang w:val="en-US"/>
+        </w:rPr>
+        <w:t>accuracies</w:t>
+      </w:r>
+      <w:r>
+        <w:rPr>
+          <w:rFonts w:ascii="Times New Roman" w:hAnsi="Times New Roman" w:cs="Times New Roman"/>
+          <w:sz w:val="24"/>
+          <w:szCs w:val="24"/>
+          <w:lang w:val="en-US"/>
+        </w:rPr>
+        <w:t xml:space="preserve"> </w:t>
+      </w:r>
+      <w:r>
+        <w:rPr>
+          <w:rFonts w:ascii="Times New Roman" w:hAnsi="Times New Roman" w:cs="Times New Roman"/>
+          <w:sz w:val="24"/>
+          <w:szCs w:val="24"/>
+          <w:lang w:val="en-US"/>
+        </w:rPr>
+        <w:t xml:space="preserve">for </w:t>
+      </w:r>
+      <w:r>
+        <w:rPr>
+          <w:rFonts w:ascii="Times New Roman" w:hAnsi="Times New Roman" w:cs="Times New Roman"/>
+          <w:sz w:val="24"/>
+          <w:szCs w:val="24"/>
+          <w:lang w:val="en-US"/>
+        </w:rPr>
+        <w:t>other batch sizes.</w:t>
+      </w:r>
+    </w:p>
+    <w:p>
+      <w:pPr>
+        <w:pStyle w:val="ListParagraph"/>
+        <w:numPr>
+          <w:ilvl w:val="0"/>
+          <w:numId w:val="1"/>
+        </w:numPr>
+        <w:rPr>
+          <w:rFonts w:ascii="Times New Roman" w:hAnsi="Times New Roman" w:cs="Times New Roman"/>
+          <w:sz w:val="24"/>
+          <w:szCs w:val="24"/>
+          <w:lang w:val="en-US"/>
+        </w:rPr>
+      </w:pPr>
+      <w:r>
+        <w:rPr>
+          <w:rFonts w:ascii="Times New Roman" w:hAnsi="Times New Roman" w:cs="Times New Roman"/>
+          <w:sz w:val="24"/>
+          <w:szCs w:val="24"/>
+          <w:lang w:val="en-US"/>
+        </w:rPr>
+        <w:t xml:space="preserve">When batch size is </w:t>
+      </w:r>
+      <w:r>
+        <w:rPr>
+          <w:rFonts w:ascii="Times New Roman" w:hAnsi="Times New Roman" w:cs="Times New Roman"/>
+          <w:sz w:val="24"/>
+          <w:szCs w:val="24"/>
+          <w:lang w:val="en-US"/>
+        </w:rPr>
+        <w:t>8</w:t>
+      </w:r>
+      <w:r>
+        <w:rPr>
+          <w:rFonts w:ascii="Times New Roman" w:hAnsi="Times New Roman" w:cs="Times New Roman"/>
+          <w:sz w:val="24"/>
+          <w:szCs w:val="24"/>
+          <w:lang w:val="en-US"/>
+        </w:rPr>
+        <w:t xml:space="preserve">, the time taken to train </w:t>
       </w:r>
       <w:r>
         <w:rPr>
@@ -1075,7 +1227,43 @@
           <w:szCs w:val="24"/>
           <w:lang w:val="en-US"/>
         </w:rPr>
-        <w:t>one epoch is significantly lower than other batch sizes.</w:t>
+        <w:t xml:space="preserve">one epoch is significantly lower than </w:t>
+      </w:r>
+      <w:r>
+        <w:rPr>
+          <w:rFonts w:ascii="Times New Roman" w:hAnsi="Times New Roman" w:cs="Times New Roman"/>
+          <w:sz w:val="24"/>
+          <w:szCs w:val="24"/>
+          <w:lang w:val="en-US"/>
+        </w:rPr>
+        <w:t>the</w:t>
+      </w:r>
+      <w:r>
+        <w:rPr>
+          <w:rFonts w:ascii="Times New Roman" w:hAnsi="Times New Roman" w:cs="Times New Roman"/>
+          <w:sz w:val="24"/>
+          <w:szCs w:val="24"/>
+          <w:lang w:val="en-US"/>
+        </w:rPr>
+        <w:t xml:space="preserve"> time taken for </w:t>
+      </w:r>
+      <w:r>
+        <w:rPr>
+          <w:rFonts w:ascii="Times New Roman" w:hAnsi="Times New Roman" w:cs="Times New Roman"/>
+          <w:sz w:val="24"/>
+          <w:szCs w:val="24"/>
+          <w:lang w:val="en-US"/>
+        </w:rPr>
+        <w:t>batch size of 4</w:t>
+      </w:r>
+      <w:r>
+        <w:rPr>
+          <w:rFonts w:ascii="Times New Roman" w:hAnsi="Times New Roman" w:cs="Times New Roman"/>
+          <w:sz w:val="24"/>
+          <w:szCs w:val="24"/>
+          <w:lang w:val="en-US"/>
+        </w:rPr>
+        <w:t>.</w:t>
       </w:r>
     </w:p>
     <w:p>
@@ -1100,7 +1288,23 @@
           <w:sz w:val="24"/>
           <w:szCs w:val="24"/>
         </w:rPr>
-        <w:t xml:space="preserve">When the batch size is changed to 64, the accuracies on both training and testing data against epochs are shown in the Figure 4 below: </w:t>
+        <w:t xml:space="preserve">When the batch size is changed to </w:t>
+      </w:r>
+      <w:r>
+        <w:rPr>
+          <w:rFonts w:ascii="Times New Roman" w:hAnsi="Times New Roman" w:cs="Times New Roman"/>
+          <w:sz w:val="24"/>
+          <w:szCs w:val="24"/>
+        </w:rPr>
+        <w:t>8</w:t>
+      </w:r>
+      <w:r>
+        <w:rPr>
+          <w:rFonts w:ascii="Times New Roman" w:hAnsi="Times New Roman" w:cs="Times New Roman"/>
+          <w:sz w:val="24"/>
+          <w:szCs w:val="24"/>
+        </w:rPr>
+        <w:t xml:space="preserve">, the accuracies on both training and testing data against epochs are shown in the Figure 4 below: </w:t>
       </w:r>
     </w:p>
     <w:p>
@@ -1114,16 +1318,13 @@
       </w:pPr>
       <w:r>
         <w:rPr>
-          <w:rFonts w:ascii="Times New Roman" w:hAnsi="Times New Roman" w:cs="Times New Roman"/>
           <w:noProof/>
-          <w:sz w:val="24"/>
-          <w:szCs w:val="24"/>
         </w:rPr>
         <w:drawing>
-          <wp:inline distT="0" distB="0" distL="0" distR="0" wp14:anchorId="51B93144" wp14:editId="5A374B91">
-            <wp:extent cx="3600000" cy="2372400"/>
-            <wp:effectExtent l="0" t="0" r="635" b="8890"/>
-            <wp:docPr id="4" name="Picture 4"/>
+          <wp:inline distT="0" distB="0" distL="0" distR="0" wp14:anchorId="5338EBDB" wp14:editId="0259B19A">
+            <wp:extent cx="3600000" cy="2697480"/>
+            <wp:effectExtent l="0" t="0" r="635" b="7620"/>
+            <wp:docPr id="20" name="Picture 20"/>
             <wp:cNvGraphicFramePr>
               <a:graphicFrameLocks xmlns:a="http://schemas.openxmlformats.org/drawingml/2006/main" noChangeAspect="1"/>
             </wp:cNvGraphicFramePr>
@@ -1131,7 +1332,7 @@
               <a:graphicData uri="http://schemas.openxmlformats.org/drawingml/2006/picture">
                 <pic:pic xmlns:pic="http://schemas.openxmlformats.org/drawingml/2006/picture">
                   <pic:nvPicPr>
-                    <pic:cNvPr id="0" name="Picture 3"/>
+                    <pic:cNvPr id="0" name="Picture 11"/>
                     <pic:cNvPicPr>
                       <a:picLocks noChangeAspect="1" noChangeArrowheads="1"/>
                     </pic:cNvPicPr>
@@ -1152,7 +1353,7 @@
                   <pic:spPr bwMode="auto">
                     <a:xfrm>
                       <a:off x="0" y="0"/>
-                      <a:ext cx="3600000" cy="2372400"/>
+                      <a:ext cx="3600000" cy="2697480"/>
                     </a:xfrm>
                     <a:prstGeom prst="rect">
                       <a:avLst/>
@@ -1195,6 +1396,15 @@
           <w:szCs w:val="24"/>
         </w:rPr>
       </w:pPr>
+    </w:p>
+    <w:p>
+      <w:pPr>
+        <w:rPr>
+          <w:rFonts w:ascii="Times New Roman" w:hAnsi="Times New Roman" w:cs="Times New Roman"/>
+          <w:sz w:val="24"/>
+          <w:szCs w:val="24"/>
+        </w:rPr>
+      </w:pPr>
       <w:r>
         <w:rPr>
           <w:rFonts w:ascii="Times New Roman" w:hAnsi="Times New Roman" w:cs="Times New Roman"/>
@@ -1328,10 +1538,10 @@
           <w:szCs w:val="24"/>
         </w:rPr>
         <w:drawing>
-          <wp:inline distT="0" distB="0" distL="0" distR="0" wp14:anchorId="5962CCDE" wp14:editId="20F6E418">
-            <wp:extent cx="3600000" cy="2412000"/>
-            <wp:effectExtent l="0" t="0" r="635" b="7620"/>
-            <wp:docPr id="5" name="Picture 5"/>
+          <wp:inline distT="0" distB="0" distL="0" distR="0" wp14:anchorId="1EC15F8E" wp14:editId="0BFE8D34">
+            <wp:extent cx="3600000" cy="2414016"/>
+            <wp:effectExtent l="0" t="0" r="635" b="5715"/>
+            <wp:docPr id="15" name="Picture 15"/>
             <wp:cNvGraphicFramePr>
               <a:graphicFrameLocks xmlns:a="http://schemas.openxmlformats.org/drawingml/2006/main" noChangeAspect="1"/>
             </wp:cNvGraphicFramePr>
@@ -1339,7 +1549,7 @@
               <a:graphicData uri="http://schemas.openxmlformats.org/drawingml/2006/picture">
                 <pic:pic xmlns:pic="http://schemas.openxmlformats.org/drawingml/2006/picture">
                   <pic:nvPicPr>
-                    <pic:cNvPr id="0" name="Picture 1"/>
+                    <pic:cNvPr id="0" name="Picture 6"/>
                     <pic:cNvPicPr>
                       <a:picLocks noChangeAspect="1" noChangeArrowheads="1"/>
                     </pic:cNvPicPr>
@@ -1360,7 +1570,7 @@
                   <pic:spPr bwMode="auto">
                     <a:xfrm>
                       <a:off x="0" y="0"/>
-                      <a:ext cx="3600000" cy="2412000"/>
+                      <a:ext cx="3600000" cy="2414016"/>
                     </a:xfrm>
                     <a:prstGeom prst="rect">
                       <a:avLst/>
@@ -1426,15 +1636,7 @@
           <w:sz w:val="24"/>
           <w:szCs w:val="24"/>
         </w:rPr>
-        <w:t xml:space="preserve"> after around </w:t>
-      </w:r>
-      <w:r>
-        <w:rPr>
-          <w:rFonts w:ascii="Times New Roman" w:hAnsi="Times New Roman" w:cs="Times New Roman"/>
-          <w:sz w:val="24"/>
-          <w:szCs w:val="24"/>
-        </w:rPr>
-        <w:t xml:space="preserve">8000 epochs, </w:t>
+        <w:t xml:space="preserve"> </w:t>
       </w:r>
       <w:r>
         <w:rPr>
@@ -1506,22 +1708,6 @@
           <w:sz w:val="24"/>
           <w:szCs w:val="24"/>
         </w:rPr>
-        <w:t xml:space="preserve">, and it continues to be the highest until </w:t>
-      </w:r>
-      <w:r>
-        <w:rPr>
-          <w:rFonts w:ascii="Times New Roman" w:hAnsi="Times New Roman" w:cs="Times New Roman"/>
-          <w:sz w:val="24"/>
-          <w:szCs w:val="24"/>
-        </w:rPr>
-        <w:t>the end of the training (20000 epochs)</w:t>
-      </w:r>
-      <w:r>
-        <w:rPr>
-          <w:rFonts w:ascii="Times New Roman" w:hAnsi="Times New Roman" w:cs="Times New Roman"/>
-          <w:sz w:val="24"/>
-          <w:szCs w:val="24"/>
-        </w:rPr>
         <w:t>.</w:t>
       </w:r>
       <w:r>
@@ -1631,10 +1817,10 @@
           <w:szCs w:val="24"/>
         </w:rPr>
         <w:drawing>
-          <wp:inline distT="0" distB="0" distL="0" distR="0" wp14:anchorId="7D43E182" wp14:editId="7848D7E7">
-            <wp:extent cx="3600000" cy="2667600"/>
+          <wp:inline distT="0" distB="0" distL="0" distR="0" wp14:anchorId="2161AB09" wp14:editId="6DDA0C5B">
+            <wp:extent cx="3600000" cy="2441448"/>
             <wp:effectExtent l="0" t="0" r="635" b="0"/>
-            <wp:docPr id="7" name="Picture 7"/>
+            <wp:docPr id="16" name="Picture 16"/>
             <wp:cNvGraphicFramePr>
               <a:graphicFrameLocks xmlns:a="http://schemas.openxmlformats.org/drawingml/2006/main" noChangeAspect="1"/>
             </wp:cNvGraphicFramePr>
@@ -1642,7 +1828,7 @@
               <a:graphicData uri="http://schemas.openxmlformats.org/drawingml/2006/picture">
                 <pic:pic xmlns:pic="http://schemas.openxmlformats.org/drawingml/2006/picture">
                   <pic:nvPicPr>
-                    <pic:cNvPr id="0" name="Picture 3"/>
+                    <pic:cNvPr id="0" name="Picture 7"/>
                     <pic:cNvPicPr>
                       <a:picLocks noChangeAspect="1" noChangeArrowheads="1"/>
                     </pic:cNvPicPr>
@@ -1663,7 +1849,7 @@
                   <pic:spPr bwMode="auto">
                     <a:xfrm>
                       <a:off x="0" y="0"/>
-                      <a:ext cx="3600000" cy="2667600"/>
+                      <a:ext cx="3600000" cy="2441448"/>
                     </a:xfrm>
                     <a:prstGeom prst="rect">
                       <a:avLst/>
@@ -1715,6 +1901,15 @@
           <w:szCs w:val="24"/>
         </w:rPr>
       </w:pPr>
+    </w:p>
+    <w:p>
+      <w:pPr>
+        <w:rPr>
+          <w:rFonts w:ascii="Times New Roman" w:hAnsi="Times New Roman" w:cs="Times New Roman"/>
+          <w:sz w:val="24"/>
+          <w:szCs w:val="24"/>
+        </w:rPr>
+      </w:pPr>
       <w:r>
         <w:rPr>
           <w:rFonts w:ascii="Times New Roman" w:hAnsi="Times New Roman" w:cs="Times New Roman"/>
@@ -1982,10 +2177,10 @@
           <w:szCs w:val="24"/>
         </w:rPr>
         <w:drawing>
-          <wp:inline distT="0" distB="0" distL="0" distR="0" wp14:anchorId="372D6795" wp14:editId="75EB0D8B">
-            <wp:extent cx="3600000" cy="2700000"/>
-            <wp:effectExtent l="0" t="0" r="635" b="5715"/>
-            <wp:docPr id="8" name="Picture 8"/>
+          <wp:inline distT="0" distB="0" distL="0" distR="0" wp14:anchorId="3AA9D7DE" wp14:editId="17EF7A2C">
+            <wp:extent cx="3600000" cy="2697480"/>
+            <wp:effectExtent l="0" t="0" r="635" b="7620"/>
+            <wp:docPr id="17" name="Picture 17"/>
             <wp:cNvGraphicFramePr>
               <a:graphicFrameLocks xmlns:a="http://schemas.openxmlformats.org/drawingml/2006/main" noChangeAspect="1"/>
             </wp:cNvGraphicFramePr>
@@ -1993,7 +2188,7 @@
               <a:graphicData uri="http://schemas.openxmlformats.org/drawingml/2006/picture">
                 <pic:pic xmlns:pic="http://schemas.openxmlformats.org/drawingml/2006/picture">
                   <pic:nvPicPr>
-                    <pic:cNvPr id="0" name="Picture 4"/>
+                    <pic:cNvPr id="0" name="Picture 8"/>
                     <pic:cNvPicPr>
                       <a:picLocks noChangeAspect="1" noChangeArrowheads="1"/>
                     </pic:cNvPicPr>
@@ -2014,7 +2209,7 @@
                   <pic:spPr bwMode="auto">
                     <a:xfrm>
                       <a:off x="0" y="0"/>
-                      <a:ext cx="3600000" cy="2700000"/>
+                      <a:ext cx="3600000" cy="2697480"/>
                     </a:xfrm>
                     <a:prstGeom prst="rect">
                       <a:avLst/>
@@ -2166,7 +2361,43 @@
           <w:sz w:val="24"/>
           <w:szCs w:val="24"/>
         </w:rPr>
-        <w:t>here is no significant difference between the cross-validation accuracies for different weight decay parameters.</w:t>
+        <w:t xml:space="preserve">here is no significant difference between the cross-validation accuracies </w:t>
+      </w:r>
+      <w:r>
+        <w:rPr>
+          <w:rFonts w:ascii="Times New Roman" w:hAnsi="Times New Roman" w:cs="Times New Roman"/>
+          <w:noProof/>
+          <w:sz w:val="24"/>
+          <w:szCs w:val="24"/>
+        </w:rPr>
+        <w:t xml:space="preserve">for </w:t>
+      </w:r>
+      <w:r>
+        <w:rPr>
+          <w:rFonts w:ascii="Times New Roman" w:hAnsi="Times New Roman" w:cs="Times New Roman"/>
+          <w:noProof/>
+          <w:sz w:val="24"/>
+          <w:szCs w:val="24"/>
+        </w:rPr>
+        <w:t>weight decay parameters</w:t>
+      </w:r>
+      <w:r>
+        <w:rPr>
+          <w:rFonts w:ascii="Times New Roman" w:hAnsi="Times New Roman" w:cs="Times New Roman"/>
+          <w:noProof/>
+          <w:sz w:val="24"/>
+          <w:szCs w:val="24"/>
+        </w:rPr>
+        <w:t xml:space="preserve"> of 0, 1e-6, 1e-9 and 1e-12</w:t>
+      </w:r>
+      <w:r>
+        <w:rPr>
+          <w:rFonts w:ascii="Times New Roman" w:hAnsi="Times New Roman" w:cs="Times New Roman"/>
+          <w:noProof/>
+          <w:sz w:val="24"/>
+          <w:szCs w:val="24"/>
+        </w:rPr>
+        <w:t>.</w:t>
       </w:r>
       <w:r>
         <w:rPr>
@@ -2350,10 +2581,10 @@
           <w:szCs w:val="24"/>
         </w:rPr>
         <w:drawing>
-          <wp:inline distT="0" distB="0" distL="0" distR="0" wp14:anchorId="69ABA1D7" wp14:editId="3E658564">
-            <wp:extent cx="3600000" cy="2667600"/>
-            <wp:effectExtent l="0" t="0" r="635" b="0"/>
-            <wp:docPr id="10" name="Picture 10"/>
+          <wp:inline distT="0" distB="0" distL="0" distR="0" wp14:anchorId="5C2B9358" wp14:editId="2596D10B">
+            <wp:extent cx="3600000" cy="2697480"/>
+            <wp:effectExtent l="0" t="0" r="635" b="7620"/>
+            <wp:docPr id="18" name="Picture 18"/>
             <wp:cNvGraphicFramePr>
               <a:graphicFrameLocks xmlns:a="http://schemas.openxmlformats.org/drawingml/2006/main" noChangeAspect="1"/>
             </wp:cNvGraphicFramePr>
@@ -2361,7 +2592,7 @@
               <a:graphicData uri="http://schemas.openxmlformats.org/drawingml/2006/picture">
                 <pic:pic xmlns:pic="http://schemas.openxmlformats.org/drawingml/2006/picture">
                   <pic:nvPicPr>
-                    <pic:cNvPr id="0" name="Picture 3"/>
+                    <pic:cNvPr id="0" name="Picture 9"/>
                     <pic:cNvPicPr>
                       <a:picLocks noChangeAspect="1" noChangeArrowheads="1"/>
                     </pic:cNvPicPr>
@@ -2382,7 +2613,7 @@
                   <pic:spPr bwMode="auto">
                     <a:xfrm>
                       <a:off x="0" y="0"/>
-                      <a:ext cx="3600000" cy="2667600"/>
+                      <a:ext cx="3600000" cy="2697480"/>
                     </a:xfrm>
                     <a:prstGeom prst="rect">
                       <a:avLst/>
@@ -2624,16 +2855,13 @@
       </w:pPr>
       <w:r>
         <w:rPr>
-          <w:rFonts w:ascii="Times New Roman" w:hAnsi="Times New Roman" w:cs="Times New Roman"/>
           <w:noProof/>
-          <w:sz w:val="24"/>
-          <w:szCs w:val="24"/>
         </w:rPr>
         <w:drawing>
-          <wp:inline distT="0" distB="0" distL="0" distR="0" wp14:anchorId="3DBE49F9" wp14:editId="32B6B2C9">
-            <wp:extent cx="3600000" cy="2379600"/>
-            <wp:effectExtent l="0" t="0" r="635" b="1905"/>
-            <wp:docPr id="9" name="Picture 9"/>
+          <wp:inline distT="0" distB="0" distL="0" distR="0" wp14:anchorId="11FACB32" wp14:editId="2882DF04">
+            <wp:extent cx="3600000" cy="2697480"/>
+            <wp:effectExtent l="0" t="0" r="635" b="7620"/>
+            <wp:docPr id="21" name="Picture 21"/>
             <wp:cNvGraphicFramePr>
               <a:graphicFrameLocks xmlns:a="http://schemas.openxmlformats.org/drawingml/2006/main" noChangeAspect="1"/>
             </wp:cNvGraphicFramePr>
@@ -2641,7 +2869,7 @@
               <a:graphicData uri="http://schemas.openxmlformats.org/drawingml/2006/picture">
                 <pic:pic xmlns:pic="http://schemas.openxmlformats.org/drawingml/2006/picture">
                   <pic:nvPicPr>
-                    <pic:cNvPr id="0" name="Picture 2"/>
+                    <pic:cNvPr id="0" name="Picture 13"/>
                     <pic:cNvPicPr>
                       <a:picLocks noChangeAspect="1" noChangeArrowheads="1"/>
                     </pic:cNvPicPr>
@@ -2662,7 +2890,7 @@
                   <pic:spPr bwMode="auto">
                     <a:xfrm>
                       <a:off x="0" y="0"/>
-                      <a:ext cx="3600000" cy="2379600"/>
+                      <a:ext cx="3600000" cy="2697480"/>
                     </a:xfrm>
                     <a:prstGeom prst="rect">
                       <a:avLst/>
@@ -2850,8 +3078,6 @@
         </w:rPr>
         <w:t>Compare Figure 9 with Figure 8, it can be observed that:</w:t>
       </w:r>
-      <w:bookmarkStart w:id="1" w:name="_GoBack"/>
-      <w:bookmarkEnd w:id="1"/>
     </w:p>
     <w:p>
       <w:pPr>
@@ -2898,34 +3124,97 @@
           <w:szCs w:val="24"/>
           <w:lang w:val="en-US"/>
         </w:rPr>
-        <w:t xml:space="preserve">The train accuracy for the 4-layer FFN increases faster than the train accuracy for the </w:t>
-      </w:r>
-      <w:r>
-        <w:rPr>
-          <w:rFonts w:ascii="Times New Roman" w:hAnsi="Times New Roman" w:cs="Times New Roman"/>
-          <w:sz w:val="24"/>
-          <w:szCs w:val="24"/>
-          <w:lang w:val="en-US"/>
-        </w:rPr>
-        <w:t xml:space="preserve">optimal </w:t>
-      </w:r>
-      <w:r>
-        <w:rPr>
-          <w:rFonts w:ascii="Times New Roman" w:hAnsi="Times New Roman" w:cs="Times New Roman"/>
-          <w:sz w:val="24"/>
-          <w:szCs w:val="24"/>
-          <w:lang w:val="en-US"/>
-        </w:rPr>
-        <w:t>3-layer FF</w:t>
-      </w:r>
-      <w:r>
-        <w:rPr>
-          <w:rFonts w:ascii="Times New Roman" w:hAnsi="Times New Roman" w:cs="Times New Roman"/>
-          <w:sz w:val="24"/>
-          <w:szCs w:val="24"/>
-          <w:lang w:val="en-US"/>
-        </w:rPr>
-        <w:t>N such that the 4-layer FFN takes less time to converge</w:t>
+        <w:t xml:space="preserve">During the training process, </w:t>
+      </w:r>
+      <w:r>
+        <w:rPr>
+          <w:rFonts w:ascii="Times New Roman" w:hAnsi="Times New Roman" w:cs="Times New Roman"/>
+          <w:sz w:val="24"/>
+          <w:szCs w:val="24"/>
+          <w:lang w:val="en-US"/>
+        </w:rPr>
+        <w:t xml:space="preserve">the train and test accuracies for the 4-layer FFN </w:t>
+      </w:r>
+      <w:r>
+        <w:rPr>
+          <w:rFonts w:ascii="Times New Roman" w:hAnsi="Times New Roman" w:cs="Times New Roman"/>
+          <w:sz w:val="24"/>
+          <w:szCs w:val="24"/>
+          <w:lang w:val="en-US"/>
+        </w:rPr>
+        <w:t>has a higher tendency to</w:t>
+      </w:r>
+      <w:r>
+        <w:rPr>
+          <w:rFonts w:ascii="Times New Roman" w:hAnsi="Times New Roman" w:cs="Times New Roman"/>
+          <w:sz w:val="24"/>
+          <w:szCs w:val="24"/>
+          <w:lang w:val="en-US"/>
+        </w:rPr>
+        <w:t xml:space="preserve"> </w:t>
+      </w:r>
+      <w:r>
+        <w:rPr>
+          <w:rFonts w:ascii="Times New Roman" w:hAnsi="Times New Roman" w:cs="Times New Roman"/>
+          <w:sz w:val="24"/>
+          <w:szCs w:val="24"/>
+          <w:lang w:val="en-US"/>
+        </w:rPr>
+        <w:t>fluctuate</w:t>
+      </w:r>
+      <w:r>
+        <w:rPr>
+          <w:rFonts w:ascii="Times New Roman" w:hAnsi="Times New Roman" w:cs="Times New Roman"/>
+          <w:sz w:val="24"/>
+          <w:szCs w:val="24"/>
+          <w:lang w:val="en-US"/>
+        </w:rPr>
+        <w:t xml:space="preserve"> up and down</w:t>
+      </w:r>
+      <w:r>
+        <w:rPr>
+          <w:rFonts w:ascii="Times New Roman" w:hAnsi="Times New Roman" w:cs="Times New Roman"/>
+          <w:sz w:val="24"/>
+          <w:szCs w:val="24"/>
+          <w:lang w:val="en-US"/>
+        </w:rPr>
+        <w:t xml:space="preserve">. </w:t>
+      </w:r>
+      <w:r>
+        <w:rPr>
+          <w:rFonts w:ascii="Times New Roman" w:hAnsi="Times New Roman" w:cs="Times New Roman"/>
+          <w:sz w:val="24"/>
+          <w:szCs w:val="24"/>
+          <w:lang w:val="en-US"/>
+        </w:rPr>
+        <w:t>At the beginning of the training, the test accuracy for the 4-layer FFN even fluctuates up and down in a range of around 5%</w:t>
+      </w:r>
+      <w:r>
+        <w:rPr>
+          <w:rFonts w:ascii="Times New Roman" w:hAnsi="Times New Roman" w:cs="Times New Roman"/>
+          <w:sz w:val="24"/>
+          <w:szCs w:val="24"/>
+          <w:lang w:val="en-US"/>
+        </w:rPr>
+        <w:t xml:space="preserve">, while the 3-layer FFN generally fluctuates within a range of </w:t>
+      </w:r>
+      <w:r>
+        <w:rPr>
+          <w:rFonts w:ascii="Times New Roman" w:hAnsi="Times New Roman" w:cs="Times New Roman"/>
+          <w:sz w:val="24"/>
+          <w:szCs w:val="24"/>
+          <w:lang w:val="en-US"/>
+        </w:rPr>
+        <w:t xml:space="preserve">around </w:t>
+      </w:r>
+      <w:r>
+        <w:rPr>
+          <w:rFonts w:ascii="Times New Roman" w:hAnsi="Times New Roman" w:cs="Times New Roman"/>
+          <w:sz w:val="24"/>
+          <w:szCs w:val="24"/>
+          <w:lang w:val="en-US"/>
+        </w:rPr>
+        <w:t>2%</w:t>
       </w:r>
       <w:r>
         <w:rPr>
@@ -2936,129 +3225,8 @@
         </w:rPr>
         <w:t>.</w:t>
       </w:r>
-    </w:p>
-    <w:p>
-      <w:pPr>
-        <w:pStyle w:val="ListParagraph"/>
-        <w:numPr>
-          <w:ilvl w:val="0"/>
-          <w:numId w:val="1"/>
-        </w:numPr>
-        <w:rPr>
-          <w:rFonts w:ascii="Times New Roman" w:hAnsi="Times New Roman" w:cs="Times New Roman"/>
-          <w:sz w:val="24"/>
-          <w:szCs w:val="24"/>
-          <w:lang w:val="en-US"/>
-        </w:rPr>
-      </w:pPr>
-      <w:r>
-        <w:rPr>
-          <w:rFonts w:ascii="Times New Roman" w:hAnsi="Times New Roman" w:cs="Times New Roman"/>
-          <w:sz w:val="24"/>
-          <w:szCs w:val="24"/>
-          <w:lang w:val="en-US"/>
-        </w:rPr>
-        <w:t xml:space="preserve">During the training process, </w:t>
-      </w:r>
-      <w:r>
-        <w:rPr>
-          <w:rFonts w:ascii="Times New Roman" w:hAnsi="Times New Roman" w:cs="Times New Roman"/>
-          <w:sz w:val="24"/>
-          <w:szCs w:val="24"/>
-          <w:lang w:val="en-US"/>
-        </w:rPr>
-        <w:t xml:space="preserve">the train and test accuracies for the 4-layer FFN </w:t>
-      </w:r>
-      <w:r>
-        <w:rPr>
-          <w:rFonts w:ascii="Times New Roman" w:hAnsi="Times New Roman" w:cs="Times New Roman"/>
-          <w:sz w:val="24"/>
-          <w:szCs w:val="24"/>
-          <w:lang w:val="en-US"/>
-        </w:rPr>
-        <w:t xml:space="preserve">tend to </w:t>
-      </w:r>
-      <w:r>
-        <w:rPr>
-          <w:rFonts w:ascii="Times New Roman" w:hAnsi="Times New Roman" w:cs="Times New Roman"/>
-          <w:sz w:val="24"/>
-          <w:szCs w:val="24"/>
-          <w:lang w:val="en-US"/>
-        </w:rPr>
-        <w:t>fluctuate</w:t>
-      </w:r>
-      <w:r>
-        <w:rPr>
-          <w:rFonts w:ascii="Times New Roman" w:hAnsi="Times New Roman" w:cs="Times New Roman"/>
-          <w:sz w:val="24"/>
-          <w:szCs w:val="24"/>
-          <w:lang w:val="en-US"/>
-        </w:rPr>
-        <w:t xml:space="preserve"> up and down</w:t>
-      </w:r>
-      <w:r>
-        <w:rPr>
-          <w:rFonts w:ascii="Times New Roman" w:hAnsi="Times New Roman" w:cs="Times New Roman"/>
-          <w:sz w:val="24"/>
-          <w:szCs w:val="24"/>
-          <w:lang w:val="en-US"/>
-        </w:rPr>
-        <w:t xml:space="preserve"> in a </w:t>
-      </w:r>
-      <w:r>
-        <w:rPr>
-          <w:rFonts w:ascii="Times New Roman" w:hAnsi="Times New Roman" w:cs="Times New Roman"/>
-          <w:sz w:val="24"/>
-          <w:szCs w:val="24"/>
-          <w:lang w:val="en-US"/>
-        </w:rPr>
-        <w:t>range of around 0.5%</w:t>
-      </w:r>
-      <w:r>
-        <w:rPr>
-          <w:rFonts w:ascii="Times New Roman" w:hAnsi="Times New Roman" w:cs="Times New Roman"/>
-          <w:sz w:val="24"/>
-          <w:szCs w:val="24"/>
-          <w:lang w:val="en-US"/>
-        </w:rPr>
-        <w:t xml:space="preserve">, while the 3-layer FFN’s train and test accuracies </w:t>
-      </w:r>
-      <w:r>
-        <w:rPr>
-          <w:rFonts w:ascii="Times New Roman" w:hAnsi="Times New Roman" w:cs="Times New Roman"/>
-          <w:sz w:val="24"/>
-          <w:szCs w:val="24"/>
-          <w:lang w:val="en-US"/>
-        </w:rPr>
-        <w:t xml:space="preserve">have </w:t>
-      </w:r>
-      <w:r>
-        <w:rPr>
-          <w:rFonts w:ascii="Times New Roman" w:hAnsi="Times New Roman" w:cs="Times New Roman"/>
-          <w:sz w:val="24"/>
-          <w:szCs w:val="24"/>
-          <w:lang w:val="en-US"/>
-        </w:rPr>
-        <w:t>a much smaller tendency to fluctuate.</w:t>
-      </w:r>
-      <w:r>
-        <w:rPr>
-          <w:rFonts w:ascii="Times New Roman" w:hAnsi="Times New Roman" w:cs="Times New Roman"/>
-          <w:sz w:val="24"/>
-          <w:szCs w:val="24"/>
-          <w:lang w:val="en-US"/>
-        </w:rPr>
-        <w:t xml:space="preserve"> </w:t>
-      </w:r>
-      <w:r>
-        <w:rPr>
-          <w:rFonts w:ascii="Times New Roman" w:hAnsi="Times New Roman" w:cs="Times New Roman"/>
-          <w:sz w:val="24"/>
-          <w:szCs w:val="24"/>
-          <w:lang w:val="en-US"/>
-        </w:rPr>
-        <w:t xml:space="preserve"> </w:t>
-      </w:r>
+      <w:bookmarkStart w:id="1" w:name="_GoBack"/>
+      <w:bookmarkEnd w:id="1"/>
     </w:p>
     <w:p>
       <w:pPr>

</xml_diff>

<commit_message>
Updated the report for part i
</commit_message>
<xml_diff>
--- a/assignment1/assignment1_question_a/CZ4042 Report Part I.docx
+++ b/assignment1/assignment1_question_a/CZ4042 Report Part I.docx
@@ -2979,8 +2979,10 @@
           <w:sz w:val="24"/>
           <w:szCs w:val="24"/>
         </w:rPr>
-        <w:t>64</w:t>
-      </w:r>
+        <w:t>8</w:t>
+      </w:r>
+      <w:bookmarkStart w:id="1" w:name="_GoBack"/>
+      <w:bookmarkEnd w:id="1"/>
       <w:r>
         <w:rPr>
           <w:rFonts w:ascii="Times New Roman" w:hAnsi="Times New Roman" w:cs="Times New Roman"/>
@@ -3225,8 +3227,6 @@
         </w:rPr>
         <w:t>.</w:t>
       </w:r>
-      <w:bookmarkStart w:id="1" w:name="_GoBack"/>
-      <w:bookmarkEnd w:id="1"/>
     </w:p>
     <w:p>
       <w:pPr>

</xml_diff>